<commit_message>
add .net framework 版本选择.
</commit_message>
<xml_diff>
--- a/NexChip.SignMessage.Web/wwwroot/doc/新签核箱业务系统接口调用规范.docx
+++ b/NexChip.SignMessage.Web/wwwroot/doc/新签核箱业务系统接口调用规范.docx
@@ -7,8 +7,6 @@
         <w:pStyle w:val="2"/>
       </w:pPr>
       <w:bookmarkStart w:id="0" w:name="_Toc529526870"/>
-      <w:bookmarkStart w:id="1" w:name="_GoBack"/>
-      <w:bookmarkEnd w:id="1"/>
       <w:r>
         <w:t xml:space="preserve">1.1 </w:t>
       </w:r>
@@ -60,7 +58,35 @@
         <w:rPr>
           <w:rFonts w:hint="eastAsia"/>
         </w:rPr>
-        <w:t>需要向新签核箱系统发送签核内容的业务系统。</w:t>
+        <w:t>需要向</w:t>
+      </w:r>
+      <w:proofErr w:type="gramStart"/>
+      <w:r>
+        <w:rPr>
+          <w:rFonts w:hint="eastAsia"/>
+        </w:rPr>
+        <w:t>新签核箱系统</w:t>
+      </w:r>
+      <w:proofErr w:type="gramEnd"/>
+      <w:r>
+        <w:rPr>
+          <w:rFonts w:hint="eastAsia"/>
+        </w:rPr>
+        <w:t>发送签</w:t>
+      </w:r>
+      <w:proofErr w:type="gramStart"/>
+      <w:r>
+        <w:rPr>
+          <w:rFonts w:hint="eastAsia"/>
+        </w:rPr>
+        <w:t>核内容</w:t>
+      </w:r>
+      <w:proofErr w:type="gramEnd"/>
+      <w:r>
+        <w:rPr>
+          <w:rFonts w:hint="eastAsia"/>
+        </w:rPr>
+        <w:t>的业务系统。</w:t>
       </w:r>
     </w:p>
     <w:p>
@@ -90,12 +116,14 @@
         </w:rPr>
         <w:tab/>
       </w:r>
+      <w:proofErr w:type="gramStart"/>
       <w:r>
         <w:rPr>
           <w:rFonts w:hint="eastAsia"/>
         </w:rPr>
         <w:t>新签核箱</w:t>
       </w:r>
+      <w:proofErr w:type="gramEnd"/>
       <w:r>
         <w:rPr>
           <w:rFonts w:hint="eastAsia"/>
@@ -123,13 +151,27 @@
         <w:rPr>
           <w:rFonts w:hint="eastAsia"/>
         </w:rPr>
-        <w:t>签核</w:t>
-      </w:r>
-      <w:r>
-        <w:rPr>
-          <w:rFonts w:hint="eastAsia"/>
-        </w:rPr>
-        <w:t>消息发送方，接收方。</w:t>
+        <w:t>签</w:t>
+      </w:r>
+      <w:proofErr w:type="gramStart"/>
+      <w:r>
+        <w:rPr>
+          <w:rFonts w:hint="eastAsia"/>
+        </w:rPr>
+        <w:t>核</w:t>
+      </w:r>
+      <w:r>
+        <w:rPr>
+          <w:rFonts w:hint="eastAsia"/>
+        </w:rPr>
+        <w:t>消息</w:t>
+      </w:r>
+      <w:proofErr w:type="gramEnd"/>
+      <w:r>
+        <w:rPr>
+          <w:rFonts w:hint="eastAsia"/>
+        </w:rPr>
+        <w:t>发送方，接收方。</w:t>
       </w:r>
     </w:p>
     <w:p>
@@ -224,7 +266,21 @@
         <w:rPr>
           <w:rFonts w:hint="eastAsia"/>
         </w:rPr>
-        <w:t>发送签核内容给平台。</w:t>
+        <w:t>发送签</w:t>
+      </w:r>
+      <w:proofErr w:type="gramStart"/>
+      <w:r>
+        <w:rPr>
+          <w:rFonts w:hint="eastAsia"/>
+        </w:rPr>
+        <w:t>核内容</w:t>
+      </w:r>
+      <w:proofErr w:type="gramEnd"/>
+      <w:r>
+        <w:rPr>
+          <w:rFonts w:hint="eastAsia"/>
+        </w:rPr>
+        <w:t>给平台。</w:t>
       </w:r>
     </w:p>
     <w:p>
@@ -240,7 +296,21 @@
         <w:rPr>
           <w:rFonts w:hint="eastAsia"/>
         </w:rPr>
-        <w:t>平台收到签核内容处理完显示在个人签核箱</w:t>
+        <w:t>平台收到签</w:t>
+      </w:r>
+      <w:proofErr w:type="gramStart"/>
+      <w:r>
+        <w:rPr>
+          <w:rFonts w:hint="eastAsia"/>
+        </w:rPr>
+        <w:t>核内容处理完显示</w:t>
+      </w:r>
+      <w:proofErr w:type="gramEnd"/>
+      <w:r>
+        <w:rPr>
+          <w:rFonts w:hint="eastAsia"/>
+        </w:rPr>
+        <w:t>在个人签核箱</w:t>
       </w:r>
       <w:r>
         <w:rPr>
@@ -268,7 +338,21 @@
         <w:rPr>
           <w:rFonts w:hint="eastAsia"/>
         </w:rPr>
-        <w:t>用户点击签核内容链接跳转回业务系统。</w:t>
+        <w:t>用户点击签</w:t>
+      </w:r>
+      <w:proofErr w:type="gramStart"/>
+      <w:r>
+        <w:rPr>
+          <w:rFonts w:hint="eastAsia"/>
+        </w:rPr>
+        <w:t>核内容</w:t>
+      </w:r>
+      <w:proofErr w:type="gramEnd"/>
+      <w:r>
+        <w:rPr>
+          <w:rFonts w:hint="eastAsia"/>
+        </w:rPr>
+        <w:t>链接跳转回业务系统。</w:t>
       </w:r>
     </w:p>
     <w:p>
@@ -284,7 +368,21 @@
         <w:rPr>
           <w:rFonts w:hint="eastAsia"/>
         </w:rPr>
-        <w:t>业务系统完成相应业务后，发送签核内容给平台。</w:t>
+        <w:t>业务系统完成相应业务后，发送签</w:t>
+      </w:r>
+      <w:proofErr w:type="gramStart"/>
+      <w:r>
+        <w:rPr>
+          <w:rFonts w:hint="eastAsia"/>
+        </w:rPr>
+        <w:t>核内容</w:t>
+      </w:r>
+      <w:proofErr w:type="gramEnd"/>
+      <w:r>
+        <w:rPr>
+          <w:rFonts w:hint="eastAsia"/>
+        </w:rPr>
+        <w:t>给平台。</w:t>
       </w:r>
     </w:p>
     <w:p>
@@ -300,7 +398,21 @@
         <w:rPr>
           <w:rFonts w:hint="eastAsia"/>
         </w:rPr>
-        <w:t>平台收到业务处理通知，更新签核箱内容状态。</w:t>
+        <w:t>平台收到业务处理通知，更新签</w:t>
+      </w:r>
+      <w:proofErr w:type="gramStart"/>
+      <w:r>
+        <w:rPr>
+          <w:rFonts w:hint="eastAsia"/>
+        </w:rPr>
+        <w:t>核箱内容</w:t>
+      </w:r>
+      <w:proofErr w:type="gramEnd"/>
+      <w:r>
+        <w:rPr>
+          <w:rFonts w:hint="eastAsia"/>
+        </w:rPr>
+        <w:t>状态。</w:t>
       </w:r>
     </w:p>
     <w:p>
@@ -640,12 +752,14 @@
             <w:hideMark/>
           </w:tcPr>
           <w:p>
+            <w:proofErr w:type="spellStart"/>
             <w:r>
               <w:rPr>
                 <w:rFonts w:hint="eastAsia"/>
               </w:rPr>
               <w:t>appname</w:t>
             </w:r>
+            <w:proofErr w:type="spellEnd"/>
           </w:p>
         </w:tc>
         <w:tc>
@@ -720,12 +834,14 @@
             <w:hideMark/>
           </w:tcPr>
           <w:p>
+            <w:proofErr w:type="spellStart"/>
             <w:r>
               <w:rPr>
                 <w:rFonts w:hint="eastAsia"/>
               </w:rPr>
               <w:t>sendtime</w:t>
             </w:r>
+            <w:proofErr w:type="spellEnd"/>
           </w:p>
         </w:tc>
         <w:tc>
@@ -807,7 +923,25 @@
                 <w:b/>
                 <w:bCs/>
               </w:rPr>
-              <w:t>如下为签核消息内容（需要加密内容）</w:t>
+              <w:t>如下为签</w:t>
+            </w:r>
+            <w:proofErr w:type="gramStart"/>
+            <w:r>
+              <w:rPr>
+                <w:rFonts w:hint="eastAsia"/>
+                <w:b/>
+                <w:bCs/>
+              </w:rPr>
+              <w:t>核消息</w:t>
+            </w:r>
+            <w:proofErr w:type="gramEnd"/>
+            <w:r>
+              <w:rPr>
+                <w:rFonts w:hint="eastAsia"/>
+                <w:b/>
+                <w:bCs/>
+              </w:rPr>
+              <w:t>内容（需要加密内容）</w:t>
             </w:r>
             <w:r>
               <w:rPr>
@@ -829,6 +963,7 @@
             <w:hideMark/>
           </w:tcPr>
           <w:p>
+            <w:proofErr w:type="spellStart"/>
             <w:r>
               <w:rPr>
                 <w:rFonts w:hint="eastAsia"/>
@@ -841,6 +976,7 @@
               </w:rPr>
               <w:t>sourceid</w:t>
             </w:r>
+            <w:proofErr w:type="spellEnd"/>
           </w:p>
         </w:tc>
         <w:tc>
@@ -915,12 +1051,14 @@
             <w:hideMark/>
           </w:tcPr>
           <w:p>
+            <w:proofErr w:type="spellStart"/>
             <w:r>
               <w:rPr>
                 <w:rFonts w:hint="eastAsia"/>
               </w:rPr>
               <w:t>fromid</w:t>
             </w:r>
+            <w:proofErr w:type="spellEnd"/>
           </w:p>
         </w:tc>
         <w:tc>
@@ -1001,12 +1139,14 @@
             <w:hideMark/>
           </w:tcPr>
           <w:p>
+            <w:proofErr w:type="spellStart"/>
             <w:r>
               <w:rPr>
                 <w:rFonts w:hint="eastAsia"/>
               </w:rPr>
               <w:t>fromname</w:t>
             </w:r>
+            <w:proofErr w:type="spellEnd"/>
           </w:p>
         </w:tc>
         <w:tc>
@@ -1081,12 +1221,14 @@
             <w:hideMark/>
           </w:tcPr>
           <w:p>
+            <w:proofErr w:type="spellStart"/>
             <w:r>
               <w:rPr>
                 <w:rFonts w:hint="eastAsia"/>
               </w:rPr>
               <w:t>toids</w:t>
             </w:r>
+            <w:proofErr w:type="spellEnd"/>
           </w:p>
         </w:tc>
         <w:tc>
@@ -1160,12 +1302,14 @@
             <w:hideMark/>
           </w:tcPr>
           <w:p>
+            <w:proofErr w:type="spellStart"/>
             <w:r>
               <w:rPr>
                 <w:rFonts w:hint="eastAsia"/>
               </w:rPr>
               <w:t>tonames</w:t>
             </w:r>
+            <w:proofErr w:type="spellEnd"/>
           </w:p>
         </w:tc>
         <w:tc>
@@ -1239,12 +1383,14 @@
             <w:hideMark/>
           </w:tcPr>
           <w:p>
+            <w:proofErr w:type="spellStart"/>
             <w:r>
               <w:rPr>
                 <w:rFonts w:hint="eastAsia"/>
               </w:rPr>
               <w:t>handletype</w:t>
             </w:r>
+            <w:proofErr w:type="spellEnd"/>
           </w:p>
         </w:tc>
         <w:tc>
@@ -1254,12 +1400,14 @@
             <w:hideMark/>
           </w:tcPr>
           <w:p>
+            <w:proofErr w:type="spellStart"/>
             <w:r>
               <w:rPr>
                 <w:rFonts w:hint="eastAsia"/>
               </w:rPr>
               <w:t>int</w:t>
             </w:r>
+            <w:proofErr w:type="spellEnd"/>
           </w:p>
         </w:tc>
         <w:tc>
@@ -1349,12 +1497,14 @@
             <w:hideMark/>
           </w:tcPr>
           <w:p>
+            <w:proofErr w:type="spellStart"/>
             <w:r>
               <w:rPr>
                 <w:rFonts w:hint="eastAsia"/>
               </w:rPr>
               <w:t>callbackurl</w:t>
             </w:r>
+            <w:proofErr w:type="spellEnd"/>
           </w:p>
         </w:tc>
         <w:tc>
@@ -1385,12 +1535,14 @@
               </w:rPr>
               <w:t>回调</w:t>
             </w:r>
+            <w:proofErr w:type="spellStart"/>
             <w:r>
               <w:rPr>
                 <w:rFonts w:hint="eastAsia"/>
               </w:rPr>
               <w:t>url</w:t>
             </w:r>
+            <w:proofErr w:type="spellEnd"/>
           </w:p>
         </w:tc>
         <w:tc>
@@ -1425,8 +1577,16 @@
               <w:rPr>
                 <w:rFonts w:hint="eastAsia"/>
               </w:rPr>
-              <w:t xml:space="preserve"> url</w:t>
-            </w:r>
+              <w:t xml:space="preserve"> </w:t>
+            </w:r>
+            <w:proofErr w:type="spellStart"/>
+            <w:r>
+              <w:rPr>
+                <w:rFonts w:hint="eastAsia"/>
+              </w:rPr>
+              <w:t>url</w:t>
+            </w:r>
+            <w:proofErr w:type="spellEnd"/>
           </w:p>
         </w:tc>
       </w:tr>
@@ -1441,12 +1601,14 @@
             <w:hideMark/>
           </w:tcPr>
           <w:p>
+            <w:proofErr w:type="spellStart"/>
             <w:r>
               <w:rPr>
                 <w:rFonts w:hint="eastAsia"/>
               </w:rPr>
               <w:t>emergencylevel</w:t>
             </w:r>
+            <w:proofErr w:type="spellEnd"/>
           </w:p>
         </w:tc>
         <w:tc>
@@ -1456,12 +1618,14 @@
             <w:hideMark/>
           </w:tcPr>
           <w:p>
+            <w:proofErr w:type="spellStart"/>
             <w:r>
               <w:rPr>
                 <w:rFonts w:hint="eastAsia"/>
               </w:rPr>
               <w:t>int</w:t>
             </w:r>
+            <w:proofErr w:type="spellEnd"/>
           </w:p>
         </w:tc>
         <w:tc>
@@ -1624,14 +1788,30 @@
               <w:rPr>
                 <w:rFonts w:hint="eastAsia"/>
               </w:rPr>
-              <w:t>消息标题，无或者为空则取</w:t>
-            </w:r>
+              <w:t>消息标题，</w:t>
+            </w:r>
+            <w:proofErr w:type="gramStart"/>
+            <w:r>
+              <w:rPr>
+                <w:rFonts w:hint="eastAsia"/>
+              </w:rPr>
+              <w:t>无或者</w:t>
+            </w:r>
+            <w:proofErr w:type="gramEnd"/>
+            <w:r>
+              <w:rPr>
+                <w:rFonts w:hint="eastAsia"/>
+              </w:rPr>
+              <w:t>为空则取</w:t>
+            </w:r>
+            <w:proofErr w:type="spellStart"/>
             <w:r>
               <w:rPr>
                 <w:rFonts w:hint="eastAsia"/>
               </w:rPr>
               <w:t>appname</w:t>
             </w:r>
+            <w:proofErr w:type="spellEnd"/>
             <w:r>
               <w:rPr>
                 <w:rFonts w:hint="eastAsia"/>
@@ -1652,12 +1832,14 @@
             <w:hideMark/>
           </w:tcPr>
           <w:p>
+            <w:proofErr w:type="spellStart"/>
             <w:r>
               <w:rPr>
                 <w:rFonts w:hint="eastAsia"/>
               </w:rPr>
               <w:t>showmsg</w:t>
             </w:r>
+            <w:proofErr w:type="spellEnd"/>
           </w:p>
         </w:tc>
         <w:tc>
@@ -1686,8 +1868,16 @@
               <w:rPr>
                 <w:rFonts w:hint="eastAsia"/>
               </w:rPr>
-              <w:t>需要额外显示在签核内容内容</w:t>
-            </w:r>
+              <w:t>需要额外显示在签核</w:t>
+            </w:r>
+            <w:proofErr w:type="gramStart"/>
+            <w:r>
+              <w:rPr>
+                <w:rFonts w:hint="eastAsia"/>
+              </w:rPr>
+              <w:t>内容内容</w:t>
+            </w:r>
+            <w:proofErr w:type="gramEnd"/>
           </w:p>
         </w:tc>
         <w:tc>
@@ -1732,12 +1922,14 @@
             <w:hideMark/>
           </w:tcPr>
           <w:p>
+            <w:proofErr w:type="spellStart"/>
             <w:r>
               <w:rPr>
                 <w:rFonts w:hint="eastAsia"/>
               </w:rPr>
               <w:t>createtime</w:t>
             </w:r>
+            <w:proofErr w:type="spellEnd"/>
           </w:p>
         </w:tc>
         <w:tc>
@@ -1747,12 +1939,14 @@
             <w:hideMark/>
           </w:tcPr>
           <w:p>
+            <w:proofErr w:type="spellStart"/>
             <w:r>
               <w:rPr>
                 <w:rFonts w:hint="eastAsia"/>
               </w:rPr>
               <w:t>DateTime</w:t>
             </w:r>
+            <w:proofErr w:type="spellEnd"/>
           </w:p>
         </w:tc>
         <w:tc>
@@ -1812,12 +2006,14 @@
             <w:hideMark/>
           </w:tcPr>
           <w:p>
+            <w:proofErr w:type="spellStart"/>
             <w:r>
               <w:rPr>
                 <w:rFonts w:hint="eastAsia"/>
               </w:rPr>
               <w:t>updatetime</w:t>
             </w:r>
+            <w:proofErr w:type="spellEnd"/>
           </w:p>
         </w:tc>
         <w:tc>
@@ -1827,12 +2023,14 @@
             <w:hideMark/>
           </w:tcPr>
           <w:p>
+            <w:proofErr w:type="spellStart"/>
             <w:r>
               <w:rPr>
                 <w:rFonts w:hint="eastAsia"/>
               </w:rPr>
               <w:t>DateTime</w:t>
             </w:r>
+            <w:proofErr w:type="spellEnd"/>
           </w:p>
         </w:tc>
         <w:tc>
@@ -1938,17 +2136,47 @@
     </w:p>
     <w:p>
       <w:r>
-        <w:t xml:space="preserve">    "appname": " yewuxitong1",</w:t>
-      </w:r>
-    </w:p>
-    <w:p>
-      <w:r>
-        <w:t xml:space="preserve">    "sendtime": "2019-07-26 12:00:00",</w:t>
-      </w:r>
-    </w:p>
-    <w:p>
-      <w:r>
-        <w:t xml:space="preserve">    "msgbody": {</w:t>
+        <w:t xml:space="preserve">    "</w:t>
+      </w:r>
+      <w:proofErr w:type="spellStart"/>
+      <w:proofErr w:type="gramStart"/>
+      <w:r>
+        <w:t>appname</w:t>
+      </w:r>
+      <w:proofErr w:type="spellEnd"/>
+      <w:proofErr w:type="gramEnd"/>
+      <w:r>
+        <w:t>": " yewuxitong1",</w:t>
+      </w:r>
+    </w:p>
+    <w:p>
+      <w:r>
+        <w:t xml:space="preserve">    "</w:t>
+      </w:r>
+      <w:proofErr w:type="spellStart"/>
+      <w:proofErr w:type="gramStart"/>
+      <w:r>
+        <w:t>sendtime</w:t>
+      </w:r>
+      <w:proofErr w:type="spellEnd"/>
+      <w:proofErr w:type="gramEnd"/>
+      <w:r>
+        <w:t>": "2019-07-26 12:00:00",</w:t>
+      </w:r>
+    </w:p>
+    <w:p>
+      <w:r>
+        <w:t xml:space="preserve">    "</w:t>
+      </w:r>
+      <w:proofErr w:type="spellStart"/>
+      <w:proofErr w:type="gramStart"/>
+      <w:r>
+        <w:t>msgbody</w:t>
+      </w:r>
+      <w:proofErr w:type="spellEnd"/>
+      <w:proofErr w:type="gramEnd"/>
+      <w:r>
+        <w:t>": {</w:t>
       </w:r>
     </w:p>
     <w:p>
@@ -1965,12 +2193,14 @@
         </w:rPr>
         <w:t>"</w:t>
       </w:r>
+      <w:proofErr w:type="spellStart"/>
       <w:r>
         <w:rPr>
           <w:color w:val="FF0000"/>
         </w:rPr>
         <w:t>msgsourceid</w:t>
       </w:r>
+      <w:proofErr w:type="spellEnd"/>
       <w:r>
         <w:rPr>
           <w:rFonts w:hint="eastAsia"/>
@@ -2003,15 +2233,39 @@
     <w:p>
       <w:r>
         <w:lastRenderedPageBreak/>
-        <w:t xml:space="preserve">        "fromid": "e01999",</w:t>
-      </w:r>
-    </w:p>
-    <w:p>
-      <w:r>
-        <w:rPr>
-          <w:rFonts w:hint="eastAsia"/>
-        </w:rPr>
-        <w:t xml:space="preserve">        "fromname": "</w:t>
+        <w:t xml:space="preserve">        "</w:t>
+      </w:r>
+      <w:proofErr w:type="spellStart"/>
+      <w:proofErr w:type="gramStart"/>
+      <w:r>
+        <w:t>fromid</w:t>
+      </w:r>
+      <w:proofErr w:type="spellEnd"/>
+      <w:proofErr w:type="gramEnd"/>
+      <w:r>
+        <w:t>": "e01999",</w:t>
+      </w:r>
+    </w:p>
+    <w:p>
+      <w:r>
+        <w:rPr>
+          <w:rFonts w:hint="eastAsia"/>
+        </w:rPr>
+        <w:t xml:space="preserve">        "</w:t>
+      </w:r>
+      <w:proofErr w:type="spellStart"/>
+      <w:r>
+        <w:rPr>
+          <w:rFonts w:hint="eastAsia"/>
+        </w:rPr>
+        <w:t>fromname</w:t>
+      </w:r>
+      <w:proofErr w:type="spellEnd"/>
+      <w:r>
+        <w:rPr>
+          <w:rFonts w:hint="eastAsia"/>
+        </w:rPr>
+        <w:t>": "</w:t>
       </w:r>
       <w:r>
         <w:rPr>
@@ -2028,7 +2282,17 @@
     </w:p>
     <w:p>
       <w:r>
-        <w:t xml:space="preserve">        "toids": "e01998</w:t>
+        <w:t xml:space="preserve">        "</w:t>
+      </w:r>
+      <w:proofErr w:type="spellStart"/>
+      <w:proofErr w:type="gramStart"/>
+      <w:r>
+        <w:t>toids</w:t>
+      </w:r>
+      <w:proofErr w:type="spellEnd"/>
+      <w:proofErr w:type="gramEnd"/>
+      <w:r>
+        <w:t>": "e01998</w:t>
       </w:r>
       <w:r>
         <w:t>",</w:t>
@@ -2039,7 +2303,21 @@
         <w:rPr>
           <w:rFonts w:hint="eastAsia"/>
         </w:rPr>
-        <w:t xml:space="preserve">        "tonames": "</w:t>
+        <w:t xml:space="preserve">        "</w:t>
+      </w:r>
+      <w:proofErr w:type="spellStart"/>
+      <w:r>
+        <w:rPr>
+          <w:rFonts w:hint="eastAsia"/>
+        </w:rPr>
+        <w:t>tonames</w:t>
+      </w:r>
+      <w:proofErr w:type="spellEnd"/>
+      <w:r>
+        <w:rPr>
+          <w:rFonts w:hint="eastAsia"/>
+        </w:rPr>
+        <w:t>": "</w:t>
       </w:r>
       <w:r>
         <w:rPr>
@@ -2056,17 +2334,45 @@
     </w:p>
     <w:p>
       <w:r>
-        <w:t xml:space="preserve">        "handletype": "1",</w:t>
-      </w:r>
-    </w:p>
-    <w:p>
-      <w:r>
-        <w:t xml:space="preserve">        "callbackurl": "http://test01/test.aspx?LoginId=xxxx&amp;TASKID=xxx&amp;HandleType=3&amp;PlanSn=138&amp;PlanName=%E6%96%B0%E7%AD%BE%E6%A0%B8%E7%AE%B1%E6%B6%88%E6%81%AF&amp;EncryptTaskId=xxxx",</w:t>
-      </w:r>
-    </w:p>
-    <w:p>
-      <w:r>
-        <w:t xml:space="preserve">        "emergency_level": "1",</w:t>
+        <w:t xml:space="preserve">        "</w:t>
+      </w:r>
+      <w:proofErr w:type="spellStart"/>
+      <w:proofErr w:type="gramStart"/>
+      <w:r>
+        <w:t>handletype</w:t>
+      </w:r>
+      <w:proofErr w:type="spellEnd"/>
+      <w:proofErr w:type="gramEnd"/>
+      <w:r>
+        <w:t>": "1",</w:t>
+      </w:r>
+    </w:p>
+    <w:p>
+      <w:r>
+        <w:t xml:space="preserve">        "</w:t>
+      </w:r>
+      <w:proofErr w:type="spellStart"/>
+      <w:proofErr w:type="gramStart"/>
+      <w:r>
+        <w:t>callbackurl</w:t>
+      </w:r>
+      <w:proofErr w:type="spellEnd"/>
+      <w:proofErr w:type="gramEnd"/>
+      <w:r>
+        <w:t>": "http://test01/test.aspx?LoginId=xxxx&amp;TASKID=xxx&amp;HandleType=3&amp;PlanSn=138&amp;PlanName=%E6%96%B0%E7%AD%BE%E6%A0%B8%E7%AE%B1%E6%B6%88%E6%81%AF&amp;EncryptTaskId=xxxx",</w:t>
+      </w:r>
+    </w:p>
+    <w:p>
+      <w:r>
+        <w:t xml:space="preserve">        "</w:t>
+      </w:r>
+      <w:proofErr w:type="spellStart"/>
+      <w:r>
+        <w:t>emergency_level</w:t>
+      </w:r>
+      <w:proofErr w:type="spellEnd"/>
+      <w:r>
+        <w:t>": "1",</w:t>
       </w:r>
     </w:p>
     <w:p>
@@ -2094,7 +2400,21 @@
         <w:rPr>
           <w:rFonts w:hint="eastAsia"/>
         </w:rPr>
-        <w:t xml:space="preserve">        "showmsg": "</w:t>
+        <w:t xml:space="preserve">        "</w:t>
+      </w:r>
+      <w:proofErr w:type="spellStart"/>
+      <w:r>
+        <w:rPr>
+          <w:rFonts w:hint="eastAsia"/>
+        </w:rPr>
+        <w:t>showmsg</w:t>
+      </w:r>
+      <w:proofErr w:type="spellEnd"/>
+      <w:r>
+        <w:rPr>
+          <w:rFonts w:hint="eastAsia"/>
+        </w:rPr>
+        <w:t>": "</w:t>
       </w:r>
       <w:r>
         <w:rPr>
@@ -2111,12 +2431,32 @@
     </w:p>
     <w:p>
       <w:r>
-        <w:t xml:space="preserve">        "createtime": "2019-07-26 12:00:00",</w:t>
-      </w:r>
-    </w:p>
-    <w:p>
-      <w:r>
-        <w:t xml:space="preserve">        "updatetime": "2019-07-26 12:00:00"</w:t>
+        <w:t xml:space="preserve">        "</w:t>
+      </w:r>
+      <w:proofErr w:type="spellStart"/>
+      <w:proofErr w:type="gramStart"/>
+      <w:r>
+        <w:t>createtime</w:t>
+      </w:r>
+      <w:proofErr w:type="spellEnd"/>
+      <w:proofErr w:type="gramEnd"/>
+      <w:r>
+        <w:t>": "2019-07-26 12:00:00",</w:t>
+      </w:r>
+    </w:p>
+    <w:p>
+      <w:r>
+        <w:t xml:space="preserve">        "</w:t>
+      </w:r>
+      <w:proofErr w:type="spellStart"/>
+      <w:proofErr w:type="gramStart"/>
+      <w:r>
+        <w:t>updatetime</w:t>
+      </w:r>
+      <w:proofErr w:type="spellEnd"/>
+      <w:proofErr w:type="gramEnd"/>
+      <w:r>
+        <w:t>": "2019-07-26 12:00:00"</w:t>
       </w:r>
     </w:p>
     <w:p>
@@ -2159,8 +2499,13 @@
       <w:pPr>
         <w:jc w:val="left"/>
       </w:pPr>
-      <w:r>
-        <w:t xml:space="preserve">WebAPI </w:t>
+      <w:proofErr w:type="spellStart"/>
+      <w:r>
+        <w:t>WebAPI</w:t>
+      </w:r>
+      <w:proofErr w:type="spellEnd"/>
+      <w:r>
+        <w:t xml:space="preserve"> </w:t>
       </w:r>
       <w:r>
         <w:rPr>
@@ -2293,8 +2638,64 @@
                 <w:sz w:val="16"/>
                 <w:szCs w:val="16"/>
               </w:rPr>
-              <w:t>/api/SignMessage/NewSignMsg</w:t>
-            </w:r>
+              <w:t>/</w:t>
+            </w:r>
+            <w:proofErr w:type="spellStart"/>
+            <w:r>
+              <w:rPr>
+                <w:rFonts w:ascii="微软雅黑" w:eastAsia="微软雅黑" w:hAnsi="微软雅黑" w:cs="Arial" w:hint="eastAsia"/>
+                <w:color w:val="3B4151"/>
+                <w:kern w:val="0"/>
+                <w:sz w:val="16"/>
+                <w:szCs w:val="16"/>
+              </w:rPr>
+              <w:t>api</w:t>
+            </w:r>
+            <w:proofErr w:type="spellEnd"/>
+            <w:r>
+              <w:rPr>
+                <w:rFonts w:ascii="微软雅黑" w:eastAsia="微软雅黑" w:hAnsi="微软雅黑" w:cs="Arial" w:hint="eastAsia"/>
+                <w:color w:val="3B4151"/>
+                <w:kern w:val="0"/>
+                <w:sz w:val="16"/>
+                <w:szCs w:val="16"/>
+              </w:rPr>
+              <w:t>/</w:t>
+            </w:r>
+            <w:proofErr w:type="spellStart"/>
+            <w:r>
+              <w:rPr>
+                <w:rFonts w:ascii="微软雅黑" w:eastAsia="微软雅黑" w:hAnsi="微软雅黑" w:cs="Arial" w:hint="eastAsia"/>
+                <w:color w:val="3B4151"/>
+                <w:kern w:val="0"/>
+                <w:sz w:val="16"/>
+                <w:szCs w:val="16"/>
+              </w:rPr>
+              <w:t>SignMessage</w:t>
+            </w:r>
+            <w:proofErr w:type="spellEnd"/>
+            <w:r>
+              <w:rPr>
+                <w:rFonts w:ascii="微软雅黑" w:eastAsia="微软雅黑" w:hAnsi="微软雅黑" w:cs="Arial" w:hint="eastAsia"/>
+                <w:color w:val="3B4151"/>
+                <w:kern w:val="0"/>
+                <w:sz w:val="16"/>
+                <w:szCs w:val="16"/>
+              </w:rPr>
+              <w:t>/</w:t>
+            </w:r>
+            <w:proofErr w:type="spellStart"/>
+            <w:r>
+              <w:rPr>
+                <w:rFonts w:ascii="微软雅黑" w:eastAsia="微软雅黑" w:hAnsi="微软雅黑" w:cs="Arial" w:hint="eastAsia"/>
+                <w:color w:val="3B4151"/>
+                <w:kern w:val="0"/>
+                <w:sz w:val="16"/>
+                <w:szCs w:val="16"/>
+              </w:rPr>
+              <w:t>NewSignMsg</w:t>
+            </w:r>
+            <w:proofErr w:type="spellEnd"/>
           </w:p>
         </w:tc>
         <w:tc>
@@ -2327,8 +2728,20 @@
                 <w:sz w:val="16"/>
                 <w:szCs w:val="16"/>
               </w:rPr>
-              <w:t>新增签核箱消息消息</w:t>
-            </w:r>
+              <w:t>新增</w:t>
+            </w:r>
+            <w:proofErr w:type="gramStart"/>
+            <w:r>
+              <w:rPr>
+                <w:rFonts w:ascii="微软雅黑" w:eastAsia="微软雅黑" w:hAnsi="微软雅黑" w:cs="Arial" w:hint="eastAsia"/>
+                <w:color w:val="3B4151"/>
+                <w:kern w:val="0"/>
+                <w:sz w:val="16"/>
+                <w:szCs w:val="16"/>
+              </w:rPr>
+              <w:t>签核箱消息消息</w:t>
+            </w:r>
+            <w:proofErr w:type="gramEnd"/>
           </w:p>
           <w:p>
             <w:pPr>
@@ -2366,8 +2779,54 @@
                 <w:sz w:val="16"/>
                 <w:szCs w:val="16"/>
               </w:rPr>
-              <w:t>/api/SignMessage/UpdateSignMsg</w:t>
-            </w:r>
+              <w:t>/</w:t>
+            </w:r>
+            <w:proofErr w:type="spellStart"/>
+            <w:r>
+              <w:rPr>
+                <w:rFonts w:ascii="微软雅黑" w:eastAsia="微软雅黑" w:hAnsi="微软雅黑" w:hint="eastAsia"/>
+                <w:sz w:val="16"/>
+                <w:szCs w:val="16"/>
+              </w:rPr>
+              <w:t>api</w:t>
+            </w:r>
+            <w:proofErr w:type="spellEnd"/>
+            <w:r>
+              <w:rPr>
+                <w:rFonts w:ascii="微软雅黑" w:eastAsia="微软雅黑" w:hAnsi="微软雅黑" w:hint="eastAsia"/>
+                <w:sz w:val="16"/>
+                <w:szCs w:val="16"/>
+              </w:rPr>
+              <w:t>/</w:t>
+            </w:r>
+            <w:proofErr w:type="spellStart"/>
+            <w:r>
+              <w:rPr>
+                <w:rFonts w:ascii="微软雅黑" w:eastAsia="微软雅黑" w:hAnsi="微软雅黑" w:hint="eastAsia"/>
+                <w:sz w:val="16"/>
+                <w:szCs w:val="16"/>
+              </w:rPr>
+              <w:t>SignMessage</w:t>
+            </w:r>
+            <w:proofErr w:type="spellEnd"/>
+            <w:r>
+              <w:rPr>
+                <w:rFonts w:ascii="微软雅黑" w:eastAsia="微软雅黑" w:hAnsi="微软雅黑" w:hint="eastAsia"/>
+                <w:sz w:val="16"/>
+                <w:szCs w:val="16"/>
+              </w:rPr>
+              <w:t>/</w:t>
+            </w:r>
+            <w:proofErr w:type="spellStart"/>
+            <w:r>
+              <w:rPr>
+                <w:rFonts w:ascii="微软雅黑" w:eastAsia="微软雅黑" w:hAnsi="微软雅黑" w:hint="eastAsia"/>
+                <w:sz w:val="16"/>
+                <w:szCs w:val="16"/>
+              </w:rPr>
+              <w:t>UpdateSignMsg</w:t>
+            </w:r>
+            <w:proofErr w:type="spellEnd"/>
           </w:p>
           <w:p>
             <w:pPr>
@@ -2404,8 +2863,18 @@
                 <w:sz w:val="16"/>
                 <w:szCs w:val="16"/>
               </w:rPr>
-              <w:t>更新签核箱消息</w:t>
-            </w:r>
+              <w:t>更新签</w:t>
+            </w:r>
+            <w:proofErr w:type="gramStart"/>
+            <w:r>
+              <w:rPr>
+                <w:rFonts w:ascii="微软雅黑" w:eastAsia="微软雅黑" w:hAnsi="微软雅黑" w:hint="eastAsia"/>
+                <w:sz w:val="16"/>
+                <w:szCs w:val="16"/>
+              </w:rPr>
+              <w:t>核箱消息</w:t>
+            </w:r>
+            <w:proofErr w:type="gramEnd"/>
           </w:p>
         </w:tc>
       </w:tr>
@@ -2443,8 +2912,54 @@
                 <w:sz w:val="16"/>
                 <w:szCs w:val="16"/>
               </w:rPr>
-              <w:t>/api/SignMessage/UpdateNotifySignMsg</w:t>
-            </w:r>
+              <w:t>/</w:t>
+            </w:r>
+            <w:proofErr w:type="spellStart"/>
+            <w:r>
+              <w:rPr>
+                <w:rFonts w:ascii="微软雅黑" w:eastAsia="微软雅黑" w:hAnsi="微软雅黑" w:hint="eastAsia"/>
+                <w:sz w:val="16"/>
+                <w:szCs w:val="16"/>
+              </w:rPr>
+              <w:t>api</w:t>
+            </w:r>
+            <w:proofErr w:type="spellEnd"/>
+            <w:r>
+              <w:rPr>
+                <w:rFonts w:ascii="微软雅黑" w:eastAsia="微软雅黑" w:hAnsi="微软雅黑" w:hint="eastAsia"/>
+                <w:sz w:val="16"/>
+                <w:szCs w:val="16"/>
+              </w:rPr>
+              <w:t>/</w:t>
+            </w:r>
+            <w:proofErr w:type="spellStart"/>
+            <w:r>
+              <w:rPr>
+                <w:rFonts w:ascii="微软雅黑" w:eastAsia="微软雅黑" w:hAnsi="微软雅黑" w:hint="eastAsia"/>
+                <w:sz w:val="16"/>
+                <w:szCs w:val="16"/>
+              </w:rPr>
+              <w:t>SignMessage</w:t>
+            </w:r>
+            <w:proofErr w:type="spellEnd"/>
+            <w:r>
+              <w:rPr>
+                <w:rFonts w:ascii="微软雅黑" w:eastAsia="微软雅黑" w:hAnsi="微软雅黑" w:hint="eastAsia"/>
+                <w:sz w:val="16"/>
+                <w:szCs w:val="16"/>
+              </w:rPr>
+              <w:t>/</w:t>
+            </w:r>
+            <w:proofErr w:type="spellStart"/>
+            <w:r>
+              <w:rPr>
+                <w:rFonts w:ascii="微软雅黑" w:eastAsia="微软雅黑" w:hAnsi="微软雅黑" w:hint="eastAsia"/>
+                <w:sz w:val="16"/>
+                <w:szCs w:val="16"/>
+              </w:rPr>
+              <w:t>UpdateNotifySignMsg</w:t>
+            </w:r>
+            <w:proofErr w:type="spellEnd"/>
           </w:p>
         </w:tc>
         <w:tc>
@@ -2472,7 +2987,43 @@
                 <w:sz w:val="16"/>
                 <w:szCs w:val="16"/>
               </w:rPr>
-              <w:t>更新签核箱消息--通知类完成消息</w:t>
+              <w:t>更新签</w:t>
+            </w:r>
+            <w:proofErr w:type="gramStart"/>
+            <w:r>
+              <w:rPr>
+                <w:rFonts w:ascii="微软雅黑" w:eastAsia="微软雅黑" w:hAnsi="微软雅黑" w:hint="eastAsia"/>
+                <w:sz w:val="16"/>
+                <w:szCs w:val="16"/>
+              </w:rPr>
+              <w:t>核箱消息</w:t>
+            </w:r>
+            <w:proofErr w:type="gramEnd"/>
+            <w:r>
+              <w:rPr>
+                <w:rFonts w:ascii="微软雅黑" w:eastAsia="微软雅黑" w:hAnsi="微软雅黑" w:hint="eastAsia"/>
+                <w:sz w:val="16"/>
+                <w:szCs w:val="16"/>
+              </w:rPr>
+              <w:t>--通知</w:t>
+            </w:r>
+            <w:proofErr w:type="gramStart"/>
+            <w:r>
+              <w:rPr>
+                <w:rFonts w:ascii="微软雅黑" w:eastAsia="微软雅黑" w:hAnsi="微软雅黑" w:hint="eastAsia"/>
+                <w:sz w:val="16"/>
+                <w:szCs w:val="16"/>
+              </w:rPr>
+              <w:t>类完成</w:t>
+            </w:r>
+            <w:proofErr w:type="gramEnd"/>
+            <w:r>
+              <w:rPr>
+                <w:rFonts w:ascii="微软雅黑" w:eastAsia="微软雅黑" w:hAnsi="微软雅黑" w:hint="eastAsia"/>
+                <w:sz w:val="16"/>
+                <w:szCs w:val="16"/>
+              </w:rPr>
+              <w:t>消息</w:t>
             </w:r>
           </w:p>
           <w:p>
@@ -2489,14 +3040,32 @@
                 <w:sz w:val="16"/>
                 <w:szCs w:val="16"/>
               </w:rPr>
-              <w:t>（调用后相应人员之前通知消息状态为已完成</w:t>
-            </w:r>
+              <w:t>（调用</w:t>
+            </w:r>
+            <w:proofErr w:type="gramStart"/>
             <w:r>
               <w:rPr>
                 <w:rFonts w:ascii="微软雅黑" w:eastAsia="微软雅黑" w:hAnsi="微软雅黑" w:hint="eastAsia"/>
                 <w:sz w:val="16"/>
                 <w:szCs w:val="16"/>
               </w:rPr>
+              <w:t>后相应</w:t>
+            </w:r>
+            <w:proofErr w:type="gramEnd"/>
+            <w:r>
+              <w:rPr>
+                <w:rFonts w:ascii="微软雅黑" w:eastAsia="微软雅黑" w:hAnsi="微软雅黑" w:hint="eastAsia"/>
+                <w:sz w:val="16"/>
+                <w:szCs w:val="16"/>
+              </w:rPr>
+              <w:t>人员之前通知消息状态为已完成</w:t>
+            </w:r>
+            <w:r>
+              <w:rPr>
+                <w:rFonts w:ascii="微软雅黑" w:eastAsia="微软雅黑" w:hAnsi="微软雅黑" w:hint="eastAsia"/>
+                <w:sz w:val="16"/>
+                <w:szCs w:val="16"/>
+              </w:rPr>
               <w:t>）</w:t>
             </w:r>
           </w:p>
@@ -2558,12 +3127,14 @@
         </w:rPr>
         <w:t>种方式调用</w:t>
       </w:r>
+      <w:proofErr w:type="spellStart"/>
       <w:r>
         <w:rPr>
           <w:rFonts w:hint="eastAsia"/>
         </w:rPr>
         <w:t>WebAPI</w:t>
       </w:r>
+      <w:proofErr w:type="spellEnd"/>
       <w:r>
         <w:rPr>
           <w:rFonts w:hint="eastAsia"/>
@@ -2652,11 +3223,33 @@
         </w:rPr>
         <w:t>项目采用</w:t>
       </w:r>
-      <w:r>
-        <w:rPr>
-          <w:rFonts w:hint="eastAsia"/>
-        </w:rPr>
-        <w:t xml:space="preserve">RestSharp/HTTPClient </w:t>
+      <w:proofErr w:type="spellStart"/>
+      <w:r>
+        <w:rPr>
+          <w:rFonts w:hint="eastAsia"/>
+        </w:rPr>
+        <w:t>RestSharp</w:t>
+      </w:r>
+      <w:proofErr w:type="spellEnd"/>
+      <w:r>
+        <w:rPr>
+          <w:rFonts w:hint="eastAsia"/>
+        </w:rPr>
+        <w:t>/</w:t>
+      </w:r>
+      <w:proofErr w:type="spellStart"/>
+      <w:r>
+        <w:rPr>
+          <w:rFonts w:hint="eastAsia"/>
+        </w:rPr>
+        <w:t>HTTPClient</w:t>
+      </w:r>
+      <w:proofErr w:type="spellEnd"/>
+      <w:r>
+        <w:rPr>
+          <w:rFonts w:hint="eastAsia"/>
+        </w:rPr>
+        <w:t xml:space="preserve"> </w:t>
       </w:r>
       <w:r>
         <w:rPr>
@@ -2743,6 +3336,9 @@
           <w:numId w:val="7"/>
         </w:numPr>
         <w:ind w:firstLineChars="0"/>
+        <w:rPr>
+          <w:rFonts w:hint="eastAsia"/>
+        </w:rPr>
       </w:pPr>
       <w:r>
         <w:rPr>
@@ -2762,12 +3358,14 @@
         </w:rPr>
         <w:t>项目采用</w:t>
       </w:r>
+      <w:proofErr w:type="spellStart"/>
       <w:r>
         <w:rPr>
           <w:rFonts w:hint="eastAsia"/>
         </w:rPr>
         <w:t>WebRequest</w:t>
       </w:r>
+      <w:proofErr w:type="spellEnd"/>
       <w:r>
         <w:rPr>
           <w:rFonts w:hint="eastAsia"/>
@@ -2804,6 +3402,52 @@
         </w:rPr>
         <w:t>.</w:t>
       </w:r>
+    </w:p>
+    <w:p>
+      <w:r>
+        <w:rPr>
+          <w:rFonts w:hint="eastAsia"/>
+        </w:rPr>
+        <w:t>未列出的</w:t>
+      </w:r>
+      <w:r>
+        <w:rPr>
+          <w:rFonts w:hint="eastAsia"/>
+        </w:rPr>
+        <w:t>.NET</w:t>
+      </w:r>
+      <w:r>
+        <w:rPr>
+          <w:rFonts w:hint="eastAsia"/>
+        </w:rPr>
+        <w:t>版本，可根据需要自行更改类库工程版本使用</w:t>
+      </w:r>
+      <w:r>
+        <w:rPr>
+          <w:rFonts w:hint="eastAsia"/>
+        </w:rPr>
+        <w:t xml:space="preserve">. .Net3.0 </w:t>
+      </w:r>
+      <w:r>
+        <w:rPr>
+          <w:rFonts w:hint="eastAsia"/>
+        </w:rPr>
+        <w:t>以上都可以使用</w:t>
+      </w:r>
+      <w:r>
+        <w:rPr>
+          <w:rFonts w:hint="eastAsia"/>
+        </w:rPr>
+        <w:t xml:space="preserve">.NET3.5 </w:t>
+      </w:r>
+      <w:r>
+        <w:rPr>
+          <w:rFonts w:hint="eastAsia"/>
+        </w:rPr>
+        <w:t>项目更改类库版本，编译通过实现。</w:t>
+      </w:r>
+      <w:bookmarkStart w:id="1" w:name="_GoBack"/>
+      <w:bookmarkEnd w:id="1"/>
     </w:p>
     <w:sectPr>
       <w:pgSz w:w="11906" w:h="16838"/>

</xml_diff>